<commit_message>
feat: Add examples and rendered docx files
</commit_message>
<xml_diff>
--- a/examples/fixed_rate.docx
+++ b/examples/fixed_rate.docx
@@ -78,7 +78,7 @@
                 <w:rFonts w:ascii="Calibri" w:eastAsia="Calibri" w:hAnsi="Calibri" w:cs="Calibri"/>
                 <w:color w:val="44546A"/>
               </w:rPr>
-              <w:t xml:space="preserve">Term Sheet dated 2021-06-17</w:t>
+              <w:t xml:space="preserve">Term Sheet dated 2021-06-18</w:t>
             </w:r>
             <w:r>
               <w:rPr>
@@ -126,26 +126,18 @@
                 <w:sz w:val="24"/>
                 <w:szCs w:val="24"/>
               </w:rPr>
-              <w:t xml:space="preserve">Vasakronan AB (Publ)</w:t>
-            </w:r>
-          </w:p>
-          <w:p>
-            <w:pPr>
-              <w:pBdr>
-                <w:top w:val="nil"/>
-                <w:left w:val="nil"/>
-                <w:bottom w:val="nil"/>
-                <w:right w:val="nil"/>
-                <w:between w:val="nil"/>
-              </w:pBdr>
-              <w:jc w:val="center"/>
-              <w:rPr>
-                <w:rFonts w:ascii="Calibri" w:eastAsia="Calibri" w:hAnsi="Calibri" w:cs="Calibri"/>
+              <w:t xml:space="preserve">Issuer 1</w:t>
+            </w:r>
+            <w:r>
+              <w:rPr>
+                <w:rFonts w:ascii="Calibri" w:eastAsia="Calibri" w:hAnsi="Calibri" w:cs="Calibri"/>
+                <w:b/>
                 <w:color w:val="44546A"/>
                 <w:sz w:val="24"/>
                 <w:szCs w:val="24"/>
               </w:rPr>
-            </w:pPr>
+              <w:t xml:space="preserve"/>
+            </w:r>
             <w:r>
               <w:rPr>
                 <w:rFonts w:ascii="Calibri" w:eastAsia="Calibri" w:hAnsi="Calibri" w:cs="Calibri"/>
@@ -176,7 +168,7 @@
                 <w:sz w:val="24"/>
                 <w:szCs w:val="24"/>
               </w:rPr>
-              <w:t xml:space="preserve">EMTN</w:t>
+              <w:t xml:space="preserve">DIP</w:t>
             </w:r>
           </w:p>
           <w:p>
@@ -198,7 +190,7 @@
                 <w:sz w:val="24"/>
                 <w:szCs w:val="24"/>
               </w:rPr>
-              <w:t xml:space="preserve">USD </w:t>
+              <w:t xml:space="preserve">EUR </w:t>
             </w:r>
             <w:r>
               <w:rPr>
@@ -218,7 +210,7 @@
                 <w:sz w:val="24"/>
                 <w:szCs w:val="24"/>
               </w:rPr>
-              <w:t xml:space="preserve"> Tap of USD 1 1.0000% 2021-06-25</w:t>
+              <w:t xml:space="preserve"/>
             </w:r>
             <w:r>
               <w:rPr>
@@ -228,7 +220,7 @@
                 <w:sz w:val="24"/>
                 <w:szCs w:val="24"/>
               </w:rPr>
-              <w:t xml:space="preserve"> </w:t>
+              <w:t xml:space="preserve"/>
             </w:r>
             <w:r>
               <w:rPr>
@@ -238,7 +230,87 @@
                 <w:sz w:val="24"/>
                 <w:szCs w:val="24"/>
               </w:rPr>
-              <w:t xml:space="preserve">Senior Unsecured Fixed Rate Notes (the "</w:t>
+              <w:t xml:space="preserve"> </w:t>
+            </w:r>
+            <w:r>
+              <w:rPr>
+                <w:rFonts w:ascii="Calibri" w:eastAsia="Calibri" w:hAnsi="Calibri" w:cs="Calibri"/>
+                <w:b/>
+                <w:color w:val="44546A"/>
+                <w:sz w:val="24"/>
+                <w:szCs w:val="24"/>
+              </w:rPr>
+              <w:t xml:space="preserve">Senior Preferred </w:t>
+            </w:r>
+            <w:r>
+              <w:rPr>
+                <w:rFonts w:ascii="Calibri" w:eastAsia="Calibri" w:hAnsi="Calibri" w:cs="Calibri"/>
+                <w:b/>
+                <w:color w:val="44546A"/>
+                <w:sz w:val="24"/>
+                <w:szCs w:val="24"/>
+              </w:rPr>
+              <w:t xml:space="preserve">1.0000%</w:t>
+            </w:r>
+            <w:r>
+              <w:rPr>
+                <w:rFonts w:ascii="Calibri" w:eastAsia="Calibri" w:hAnsi="Calibri" w:cs="Calibri"/>
+                <w:b/>
+                <w:color w:val="44546A"/>
+                <w:sz w:val="24"/>
+                <w:szCs w:val="24"/>
+              </w:rPr>
+              <w:t xml:space="preserve"> </w:t>
+            </w:r>
+            <w:r>
+              <w:rPr>
+                <w:rFonts w:ascii="Calibri" w:eastAsia="Calibri" w:hAnsi="Calibri" w:cs="Calibri"/>
+                <w:b/>
+                <w:color w:val="44546A"/>
+                <w:sz w:val="24"/>
+                <w:szCs w:val="24"/>
+              </w:rPr>
+              <w:t xml:space="preserve"/>
+            </w:r>
+            <w:r>
+              <w:rPr>
+                <w:rFonts w:ascii="Calibri" w:eastAsia="Calibri" w:hAnsi="Calibri" w:cs="Calibri"/>
+                <w:b/>
+                <w:color w:val="44546A"/>
+                <w:sz w:val="24"/>
+                <w:szCs w:val="24"/>
+              </w:rPr>
+              <w:t xml:space="preserve">Fixed Rate Notes </w:t>
+            </w:r>
+            <w:r>
+              <w:rPr>
+                <w:rFonts w:ascii="Calibri" w:eastAsia="Calibri" w:hAnsi="Calibri" w:cs="Calibri"/>
+                <w:b/>
+                <w:color w:val="44546A"/>
+                <w:sz w:val="24"/>
+                <w:szCs w:val="24"/>
+              </w:rPr>
+              <w:t xml:space="preserve">due </w:t>
+            </w:r>
+            <w:r>
+              <w:rPr>
+                <w:rFonts w:ascii="Calibri" w:eastAsia="Calibri" w:hAnsi="Calibri" w:cs="Calibri"/>
+                <w:b/>
+                <w:color w:val="44546A"/>
+                <w:sz w:val="24"/>
+                <w:szCs w:val="24"/>
+              </w:rPr>
+              <w:t xml:space="preserve">2026-06-25 </w:t>
+            </w:r>
+            <w:r>
+              <w:rPr>
+                <w:rFonts w:ascii="Calibri" w:eastAsia="Calibri" w:hAnsi="Calibri" w:cs="Calibri"/>
+                <w:b/>
+                <w:color w:val="44546A"/>
+                <w:sz w:val="24"/>
+                <w:szCs w:val="24"/>
+              </w:rPr>
+              <w:t>(the "</w:t>
             </w:r>
             <w:r>
               <w:rPr>
@@ -379,7 +451,7 @@
               <w:rPr>
                 <w:rFonts w:ascii="Calibri" w:eastAsia="Calibri" w:hAnsi="Calibri" w:cs="Calibri"/>
               </w:rPr>
-              <w:t xml:space="preserve">Vasakronan AB (Publ) (LEI: 5493007LNZSEWN5KTV42</w:t>
+              <w:t xml:space="preserve">Issuer 1 (LEI: 549300AA588N7RWKBP11</w:t>
             </w:r>
             <w:r>
               <w:rPr>
@@ -474,62 +546,56 @@
               <w:rPr>
                 <w:rFonts w:ascii="Calibri" w:eastAsia="Calibri" w:hAnsi="Calibri" w:cs="Calibri"/>
               </w:rPr>
-              <w:t xml:space="preserve">Vasakronan AB (Publ)</w:t>
-            </w:r>
-          </w:p>
-          <w:p>
-            <w:pPr>
-              <w:pBdr>
-                <w:top w:val="nil"/>
-                <w:left w:val="nil"/>
-                <w:bottom w:val="nil"/>
-                <w:right w:val="nil"/>
-                <w:between w:val="nil"/>
-              </w:pBdr>
-              <w:rPr>
-                <w:rFonts w:ascii="Calibri" w:eastAsia="Calibri" w:hAnsi="Calibri" w:cs="Calibri"/>
-              </w:rPr>
-            </w:pPr>
-            <w:r>
-              <w:rPr>
-                <w:rFonts w:ascii="Calibri" w:eastAsia="Calibri" w:hAnsi="Calibri" w:cs="Calibri"/>
-              </w:rPr>
-              <w:t xml:space="preserve">Moodys: Aa1 (stable)</w:t>
-            </w:r>
-          </w:p>
-          <w:p>
-            <w:pPr>
-              <w:pBdr>
-                <w:top w:val="nil"/>
-                <w:left w:val="nil"/>
-                <w:bottom w:val="nil"/>
-                <w:right w:val="nil"/>
-                <w:between w:val="nil"/>
-              </w:pBdr>
-              <w:rPr>
-                <w:rFonts w:ascii="Calibri" w:eastAsia="Calibri" w:hAnsi="Calibri" w:cs="Calibri"/>
-              </w:rPr>
-            </w:pPr>
-            <w:r>
-              <w:rPr>
-                <w:rFonts w:ascii="Calibri" w:eastAsia="Calibri" w:hAnsi="Calibri" w:cs="Calibri"/>
-              </w:rPr>
-              <w:t xml:space="preserve"/>
-            </w:r>
-          </w:p>
-          <w:p>
-            <w:pPr>
-              <w:pBdr>
-                <w:top w:val="nil"/>
-                <w:left w:val="nil"/>
-                <w:bottom w:val="nil"/>
-                <w:right w:val="nil"/>
-                <w:between w:val="nil"/>
-              </w:pBdr>
-              <w:rPr>
-                <w:rFonts w:ascii="Calibri" w:eastAsia="Calibri" w:hAnsi="Calibri" w:cs="Calibri"/>
-              </w:rPr>
-            </w:pPr>
+              <w:t xml:space="preserve">Issuer 1</w:t>
+            </w:r>
+            <w:r>
+              <w:rPr>
+                <w:rFonts w:ascii="Calibri" w:eastAsia="Calibri" w:hAnsi="Calibri" w:cs="Calibri"/>
+              </w:rPr>
+              <w:t xml:space="preserve">: </w:t>
+            </w:r>
+            <w:r>
+              <w:rPr>
+                <w:rFonts w:ascii="Calibri" w:eastAsia="Calibri" w:hAnsi="Calibri" w:cs="Calibri"/>
+              </w:rPr>
+              <w:t xml:space="preserve">Fitch: A (STABLE)</w:t>
+            </w:r>
+            <w:r>
+              <w:rPr>
+                <w:rFonts w:ascii="Calibri" w:eastAsia="Calibri" w:hAnsi="Calibri" w:cs="Calibri"/>
+              </w:rPr>
+              <w:t xml:space="preserve"> and </w:t>
+            </w:r>
+            <w:r>
+              <w:rPr>
+                <w:rFonts w:ascii="Calibri" w:eastAsia="Calibri" w:hAnsi="Calibri" w:cs="Calibri"/>
+              </w:rPr>
+              <w:t xml:space="preserve">Moodys: Aa3 (STABLE)</w:t>
+            </w:r>
+            <w:r>
+              <w:rPr>
+                <w:rFonts w:ascii="Calibri" w:eastAsia="Calibri" w:hAnsi="Calibri" w:cs="Calibri"/>
+              </w:rPr>
+              <w:t xml:space="preserve"/>
+            </w:r>
+            <w:r>
+              <w:rPr>
+                <w:rFonts w:ascii="Calibri" w:eastAsia="Calibri" w:hAnsi="Calibri" w:cs="Calibri"/>
+              </w:rPr>
+              <w:t xml:space="preserve"/>
+            </w:r>
+            <w:r>
+              <w:rPr>
+                <w:rFonts w:ascii="Calibri" w:eastAsia="Calibri" w:hAnsi="Calibri" w:cs="Calibri"/>
+              </w:rPr>
+              <w:t xml:space="preserve"/>
+            </w:r>
+            <w:r>
+              <w:rPr>
+                <w:rFonts w:ascii="Calibri" w:eastAsia="Calibri" w:hAnsi="Calibri" w:cs="Calibri"/>
+              </w:rPr>
+              <w:t xml:space="preserve"/>
+            </w:r>
             <w:r>
               <w:rPr>
                 <w:rFonts w:ascii="Calibri" w:eastAsia="Calibri" w:hAnsi="Calibri" w:cs="Calibri"/>
@@ -623,7 +689,7 @@
               <w:rPr>
                 <w:rFonts w:ascii="Calibri" w:eastAsia="Calibri" w:hAnsi="Calibri" w:cs="Calibri"/>
               </w:rPr>
-              <w:t xml:space="preserve">USD</w:t>
+              <w:t xml:space="preserve">EUR</w:t>
             </w:r>
             <w:r>
               <w:rPr>
@@ -718,7 +784,7 @@
               <w:rPr>
                 <w:rFonts w:ascii="Calibri" w:eastAsia="Calibri" w:hAnsi="Calibri" w:cs="Calibri"/>
               </w:rPr>
-              <w:t xml:space="preserve">5</w:t>
+              <w:t xml:space="preserve">12345</w:t>
             </w:r>
             <w:r>
               <w:rPr>
@@ -897,19 +963,7 @@
               <w:rPr>
                 <w:rFonts w:ascii="Calibri" w:eastAsia="Calibri" w:hAnsi="Calibri" w:cs="Calibri"/>
               </w:rPr>
-              <w:t xml:space="preserve">Reg S </w:t>
-            </w:r>
-            <w:r>
-              <w:rPr>
-                <w:rFonts w:ascii="Calibri" w:eastAsia="Calibri" w:hAnsi="Calibri" w:cs="Calibri"/>
-              </w:rPr>
-              <w:t xml:space="preserve"/>
-            </w:r>
-            <w:r>
-              <w:rPr>
-                <w:rFonts w:ascii="Calibri" w:eastAsia="Calibri" w:hAnsi="Calibri" w:cs="Calibri"/>
-              </w:rPr>
-              <w:t xml:space="preserve"> </w:t>
+              <w:t xml:space="preserve">Reg S Bearer</w:t>
             </w:r>
           </w:p>
         </w:tc>
@@ -955,7 +1009,7 @@
                 <w:b/>
               </w:rPr>
               <w:lastRenderedPageBreak/>
-              <w:t xml:space="preserve">ECB Eligible</w:t>
+              <w:t>Note Type</w:t>
             </w:r>
           </w:p>
         </w:tc>
@@ -993,13 +1047,19 @@
               <w:rPr>
                 <w:rFonts w:ascii="Calibri" w:eastAsia="Calibri" w:hAnsi="Calibri" w:cs="Calibri"/>
               </w:rPr>
-              <w:t xml:space="preserve">No</w:t>
-            </w:r>
-            <w:r>
-              <w:rPr>
-                <w:rFonts w:ascii="Calibri" w:eastAsia="Calibri" w:hAnsi="Calibri" w:cs="Calibri"/>
-              </w:rPr>
-              <w:t xml:space="preserve"/>
+              <w:t xml:space="preserve">NGN</w:t>
+            </w:r>
+            <w:r>
+              <w:rPr>
+                <w:rFonts w:ascii="Calibri" w:eastAsia="Calibri" w:hAnsi="Calibri" w:cs="Calibri"/>
+              </w:rPr>
+              <w:t xml:space="preserve"/>
+            </w:r>
+            <w:r>
+              <w:rPr>
+                <w:rFonts w:ascii="Calibri" w:eastAsia="Calibri" w:hAnsi="Calibri" w:cs="Calibri"/>
+              </w:rPr>
+              <w:t xml:space="preserve"> </w:t>
             </w:r>
           </w:p>
         </w:tc>
@@ -1044,7 +1104,7 @@
                 <w:rFonts w:ascii="Calibri" w:eastAsia="Calibri" w:hAnsi="Calibri" w:cs="Calibri"/>
                 <w:b/>
               </w:rPr>
-              <w:t>Status of the Notes</w:t>
+              <w:t xml:space="preserve">ECB Eligible</w:t>
             </w:r>
           </w:p>
         </w:tc>
@@ -1082,7 +1142,20 @@
               <w:rPr>
                 <w:rFonts w:ascii="Calibri" w:eastAsia="Calibri" w:hAnsi="Calibri" w:cs="Calibri"/>
               </w:rPr>
-              <w:t xml:space="preserve">Senior Unsecured</w:t>
+              <w:t xml:space="preserve">Yes</w:t>
+            </w:r>
+            <w:proofErr w:type="gramEnd"/>
+            <w:r>
+              <w:rPr>
+                <w:rFonts w:ascii="Calibri" w:eastAsia="Calibri" w:hAnsi="Calibri" w:cs="Calibri"/>
+              </w:rPr>
+              <w:t xml:space="preserve"/>
+            </w:r>
+            <w:r>
+              <w:rPr>
+                <w:rFonts w:ascii="Calibri" w:eastAsia="Calibri" w:hAnsi="Calibri" w:cs="Calibri"/>
+              </w:rPr>
+              <w:t xml:space="preserve"/>
             </w:r>
           </w:p>
         </w:tc>
@@ -1127,36 +1200,7 @@
                 <w:rFonts w:ascii="Calibri" w:eastAsia="Calibri" w:hAnsi="Calibri" w:cs="Calibri"/>
                 <w:b/>
               </w:rPr>
-              <w:t xml:space="preserve"/>
-            </w:r>
-            <w:r>
-              <w:rPr>
-                <w:rFonts w:ascii="Calibri" w:eastAsia="Calibri" w:hAnsi="Calibri" w:cs="Calibri"/>
-                <w:b/>
-              </w:rPr>
-              <w:t xml:space="preserve">Tranche</w:t>
-            </w:r>
-            <w:proofErr w:type="gramEnd"/>
-            <w:r>
-              <w:rPr>
-                <w:rFonts w:ascii="Calibri" w:eastAsia="Calibri" w:hAnsi="Calibri" w:cs="Calibri"/>
-                <w:b/>
-              </w:rPr>
-              <w:t xml:space="preserve"> </w:t>
-            </w:r>
-            <w:r>
-              <w:rPr>
-                <w:rFonts w:ascii="Calibri" w:eastAsia="Calibri" w:hAnsi="Calibri" w:cs="Calibri"/>
-                <w:b/>
-              </w:rPr>
-              <w:t>Nominal</w:t>
-            </w:r>
-            <w:r>
-              <w:rPr>
-                <w:rFonts w:ascii="Calibri" w:eastAsia="Calibri" w:hAnsi="Calibri" w:cs="Calibri"/>
-                <w:b/>
-              </w:rPr>
-              <w:t xml:space="preserve"> Amount</w:t>
+              <w:t>Status of the Notes</w:t>
             </w:r>
           </w:p>
         </w:tc>
@@ -1169,32 +1213,32 @@
               <w:bottom w:val="single" w:sz="8" w:space="0" w:color="D1DADD"/>
               <w:right w:val="single" w:sz="8" w:space="0" w:color="D1DADD"/>
             </w:tcBorders>
-            <w:shd w:val="clear" w:color="auto" w:fill="FFFFFF" w:themeFill="background1"/>
-            <w:tcMar>
-              <w:top w:w="144" w:type="dxa"/>
-              <w:left w:w="144" w:type="dxa"/>
-              <w:bottom w:w="144" w:type="dxa"/>
-              <w:right w:w="144" w:type="dxa"/>
-            </w:tcMar>
-          </w:tcPr>
-          <w:p>
-            <w:pPr>
-              <w:pBdr>
-                <w:top w:val="nil"/>
-                <w:left w:val="nil"/>
-                <w:bottom w:val="nil"/>
-                <w:right w:val="nil"/>
-                <w:between w:val="nil"/>
-              </w:pBdr>
-              <w:rPr>
-                <w:rFonts w:ascii="Calibri" w:eastAsia="Calibri" w:hAnsi="Calibri" w:cs="Calibri"/>
-              </w:rPr>
-            </w:pPr>
-            <w:r>
-              <w:rPr>
-                <w:rFonts w:ascii="Calibri" w:eastAsia="Calibri" w:hAnsi="Calibri" w:cs="Calibri"/>
-              </w:rPr>
-              <w:t xml:space="preserve">USD 50000000</w:t>
+            <w:shd w:val="clear" w:color="auto" w:fill="auto"/>
+            <w:tcMar>
+              <w:top w:w="144" w:type="dxa"/>
+              <w:left w:w="144" w:type="dxa"/>
+              <w:bottom w:w="144" w:type="dxa"/>
+              <w:right w:w="144" w:type="dxa"/>
+            </w:tcMar>
+          </w:tcPr>
+          <w:p>
+            <w:pPr>
+              <w:pBdr>
+                <w:top w:val="nil"/>
+                <w:left w:val="nil"/>
+                <w:bottom w:val="nil"/>
+                <w:right w:val="nil"/>
+                <w:between w:val="nil"/>
+              </w:pBdr>
+              <w:rPr>
+                <w:rFonts w:ascii="Calibri" w:eastAsia="Calibri" w:hAnsi="Calibri" w:cs="Calibri"/>
+              </w:rPr>
+            </w:pPr>
+            <w:r>
+              <w:rPr>
+                <w:rFonts w:ascii="Calibri" w:eastAsia="Calibri" w:hAnsi="Calibri" w:cs="Calibri"/>
+              </w:rPr>
+              <w:t xml:space="preserve">Senior Preferred</w:t>
             </w:r>
           </w:p>
         </w:tc>
@@ -1239,7 +1283,14 @@
                 <w:rFonts w:ascii="Calibri" w:eastAsia="Calibri" w:hAnsi="Calibri" w:cs="Calibri"/>
                 <w:b/>
               </w:rPr>
-              <w:t>Series Nominal</w:t>
+              <w:t xml:space="preserve"/>
+            </w:r>
+            <w:r>
+              <w:rPr>
+                <w:rFonts w:ascii="Calibri" w:eastAsia="Calibri" w:hAnsi="Calibri" w:cs="Calibri"/>
+                <w:b/>
+              </w:rPr>
+              <w:t>Nominal</w:t>
             </w:r>
             <w:r>
               <w:rPr>
@@ -1284,31 +1335,7 @@
               <w:rPr>
                 <w:rFonts w:ascii="Calibri" w:eastAsia="Calibri" w:hAnsi="Calibri" w:cs="Calibri"/>
               </w:rPr>
-              <w:t xml:space="preserve">USD 50000001 (USD 50000000</w:t>
-            </w:r>
-            <w:r>
-              <w:rPr>
-                <w:rFonts w:ascii="Calibri" w:eastAsia="Calibri" w:hAnsi="Calibri" w:cs="Calibri"/>
-              </w:rPr>
-              <w:t xml:space="preserve"> </w:t>
-            </w:r>
-            <w:r>
-              <w:rPr>
-                <w:rFonts w:ascii="Calibri" w:eastAsia="Calibri" w:hAnsi="Calibri" w:cs="Calibri"/>
-              </w:rPr>
-              <w:t xml:space="preserve">on the existing USD 1 issue</w:t>
-            </w:r>
-            <w:r>
-              <w:rPr>
-                <w:rFonts w:ascii="Calibri" w:eastAsia="Calibri" w:hAnsi="Calibri" w:cs="Calibri"/>
-              </w:rPr>
-              <w:t>)</w:t>
-            </w:r>
-            <w:r>
-              <w:rPr>
-                <w:rFonts w:ascii="Calibri" w:eastAsia="Calibri" w:hAnsi="Calibri" w:cs="Calibri"/>
-              </w:rPr>
-              <w:t xml:space="preserve"/>
+              <w:t xml:space="preserve">EUR 50000000</w:t>
             </w:r>
           </w:p>
         </w:tc>
@@ -1406,19 +1433,19 @@
               <w:rPr>
                 <w:rFonts w:ascii="Calibri" w:eastAsia="Calibri" w:hAnsi="Calibri" w:cs="Calibri"/>
               </w:rPr>
-              <w:t xml:space="preserve">USD </w:t>
-            </w:r>
-            <w:r>
-              <w:rPr>
-                <w:rFonts w:ascii="Calibri" w:eastAsia="Calibri" w:hAnsi="Calibri" w:cs="Calibri"/>
-              </w:rPr>
-              <w:t xml:space="preserve"/>
-            </w:r>
-            <w:r>
-              <w:rPr>
-                <w:rFonts w:ascii="Calibri" w:eastAsia="Calibri" w:hAnsi="Calibri" w:cs="Calibri"/>
-              </w:rPr>
-              <w:t xml:space="preserve">200000</w:t>
+              <w:t xml:space="preserve">EUR </w:t>
+            </w:r>
+            <w:r>
+              <w:rPr>
+                <w:rFonts w:ascii="Calibri" w:eastAsia="Calibri" w:hAnsi="Calibri" w:cs="Calibri"/>
+              </w:rPr>
+              <w:t xml:space="preserve"/>
+            </w:r>
+            <w:r>
+              <w:rPr>
+                <w:rFonts w:ascii="Calibri" w:eastAsia="Calibri" w:hAnsi="Calibri" w:cs="Calibri"/>
+              </w:rPr>
+              <w:t xml:space="preserve">100000</w:t>
             </w:r>
             <w:r>
               <w:rPr>
@@ -1507,7 +1534,7 @@
               <w:rPr>
                 <w:rFonts w:ascii="Calibri" w:eastAsia="Calibri" w:hAnsi="Calibri" w:cs="Calibri"/>
               </w:rPr>
-              <w:t xml:space="preserve">2021-06-17</w:t>
+              <w:t xml:space="preserve">2021-06-18</w:t>
             </w:r>
           </w:p>
         </w:tc>
@@ -1590,7 +1617,7 @@
               <w:rPr>
                 <w:rFonts w:ascii="Calibri" w:eastAsia="Calibri" w:hAnsi="Calibri" w:cs="Calibri"/>
               </w:rPr>
-              <w:t xml:space="preserve">2021-06-24</w:t>
+              <w:t xml:space="preserve">2021-06-25</w:t>
             </w:r>
           </w:p>
         </w:tc>
@@ -1673,7 +1700,7 @@
               <w:rPr>
                 <w:rFonts w:ascii="Calibri" w:eastAsia="Calibri" w:hAnsi="Calibri" w:cs="Calibri"/>
               </w:rPr>
-              <w:t xml:space="preserve">2021-06-25</w:t>
+              <w:t xml:space="preserve">2026-06-25</w:t>
             </w:r>
           </w:p>
         </w:tc>
@@ -1762,7 +1789,7 @@
               <w:rPr>
                 <w:rFonts w:ascii="Calibri" w:eastAsia="Calibri" w:hAnsi="Calibri" w:cs="Calibri"/>
               </w:rPr>
-              <w:t xml:space="preserve">Semi-Annually on </w:t>
+              <w:t xml:space="preserve">Annually on </w:t>
             </w:r>
             <w:r>
               <w:rPr>
@@ -1887,7 +1914,7 @@
               <w:rPr>
                 <w:rFonts w:ascii="Calibri" w:eastAsia="Calibri" w:hAnsi="Calibri" w:cs="Calibri"/>
               </w:rPr>
-              <w:t xml:space="preserve">2021-06-25</w:t>
+              <w:t xml:space="preserve">2022-06-25</w:t>
             </w:r>
             <w:r>
               <w:rPr>
@@ -2002,7 +2029,7 @@
               <w:rPr>
                 <w:rFonts w:ascii="Calibri" w:eastAsia="Calibri" w:hAnsi="Calibri" w:cs="Calibri"/>
               </w:rPr>
-              <w:t xml:space="preserve"> payable Semi-Annually</w:t>
+              <w:t xml:space="preserve"> payable Annually</w:t>
             </w:r>
             <w:r>
               <w:rPr>
@@ -2107,15 +2134,7 @@
                 <w:rFonts w:ascii="Calibri" w:eastAsia="Calibri" w:hAnsi="Calibri" w:cs="Calibri"/>
                 <w:b/>
               </w:rPr>
-              <w:t xml:space="preserve">Tap</w:t>
-            </w:r>
-            <w:proofErr w:type="gramEnd"/>
-            <w:r>
-              <w:rPr>
-                <w:rFonts w:ascii="Calibri" w:eastAsia="Calibri" w:hAnsi="Calibri" w:cs="Calibri"/>
-                <w:b/>
-              </w:rPr>
-              <w:t xml:space="preserve"> Issue Price</w:t>
+              <w:t xml:space="preserve">Issue Price</w:t>
             </w:r>
           </w:p>
         </w:tc>
@@ -2234,7 +2253,7 @@
                 <w:rFonts w:ascii="Calibri" w:eastAsia="Calibri" w:hAnsi="Calibri" w:cs="Calibri"/>
                 <w:b/>
               </w:rPr>
-              <w:t>Tap Accrued Interest</w:t>
+              <w:t xml:space="preserve">Net Proceeds</w:t>
             </w:r>
           </w:p>
         </w:tc>
@@ -2272,25 +2291,7 @@
               <w:rPr>
                 <w:rFonts w:ascii="Calibri" w:eastAsia="Calibri" w:hAnsi="Calibri" w:cs="Calibri"/>
               </w:rPr>
-              <w:t xml:space="preserve">USD  (</w:t>
-            </w:r>
-            <w:r>
-              <w:rPr>
-                <w:rFonts w:ascii="Calibri" w:eastAsia="Calibri" w:hAnsi="Calibri" w:cs="Calibri"/>
-              </w:rPr>
-              <w:t xml:space="preserve"> </w:t>
-            </w:r>
-            <w:r>
-              <w:rPr>
-                <w:rFonts w:ascii="Calibri" w:eastAsia="Calibri" w:hAnsi="Calibri" w:cs="Calibri"/>
-              </w:rPr>
-              <w:t>days)</w:t>
-            </w:r>
-            <w:r>
-              <w:rPr>
-                <w:rFonts w:ascii="Calibri" w:eastAsia="Calibri" w:hAnsi="Calibri" w:cs="Calibri"/>
-              </w:rPr>
-              <w:t xml:space="preserve"/>
+              <w:t xml:space="preserve">EUR 50000000.00</w:t>
             </w:r>
           </w:p>
         </w:tc>
@@ -2335,15 +2336,7 @@
                 <w:rFonts w:ascii="Calibri" w:eastAsia="Calibri" w:hAnsi="Calibri" w:cs="Calibri"/>
                 <w:b/>
               </w:rPr>
-              <w:t xml:space="preserve">Tap</w:t>
-            </w:r>
-            <w:proofErr w:type="gramEnd"/>
-            <w:r>
-              <w:rPr>
-                <w:rFonts w:ascii="Calibri" w:eastAsia="Calibri" w:hAnsi="Calibri" w:cs="Calibri"/>
-                <w:b/>
-              </w:rPr>
-              <w:t xml:space="preserve"> Net Proceeds</w:t>
+              <w:t>Redemption Price</w:t>
             </w:r>
           </w:p>
         </w:tc>
@@ -2381,7 +2374,13 @@
               <w:rPr>
                 <w:rFonts w:ascii="Calibri" w:eastAsia="Calibri" w:hAnsi="Calibri" w:cs="Calibri"/>
               </w:rPr>
-              <w:t xml:space="preserve">USD 50000001.00</w:t>
+              <w:t xml:space="preserve">100.00000%</w:t>
+            </w:r>
+            <w:r>
+              <w:rPr>
+                <w:rFonts w:ascii="Calibri" w:eastAsia="Calibri" w:hAnsi="Calibri" w:cs="Calibri"/>
+              </w:rPr>
+              <w:t xml:space="preserve"> </w:t>
             </w:r>
           </w:p>
         </w:tc>
@@ -2426,7 +2425,7 @@
                 <w:rFonts w:ascii="Calibri" w:eastAsia="Calibri" w:hAnsi="Calibri" w:cs="Calibri"/>
                 <w:b/>
               </w:rPr>
-              <w:t>Redemption Price</w:t>
+              <w:t>Day Count Fraction</w:t>
             </w:r>
           </w:p>
         </w:tc>
@@ -2464,13 +2463,7 @@
               <w:rPr>
                 <w:rFonts w:ascii="Calibri" w:eastAsia="Calibri" w:hAnsi="Calibri" w:cs="Calibri"/>
               </w:rPr>
-              <w:t xml:space="preserve">%</w:t>
-            </w:r>
-            <w:r>
-              <w:rPr>
-                <w:rFonts w:ascii="Calibri" w:eastAsia="Calibri" w:hAnsi="Calibri" w:cs="Calibri"/>
-              </w:rPr>
-              <w:t xml:space="preserve"> </w:t>
+              <w:t xml:space="preserve">Actual/Actual (ICMA)</w:t>
             </w:r>
           </w:p>
         </w:tc>
@@ -2515,7 +2508,7 @@
                 <w:rFonts w:ascii="Calibri" w:eastAsia="Calibri" w:hAnsi="Calibri" w:cs="Calibri"/>
                 <w:b/>
               </w:rPr>
-              <w:t>Day Count Fraction</w:t>
+              <w:t>Business Day Convention</w:t>
             </w:r>
           </w:p>
         </w:tc>
@@ -2553,7 +2546,7 @@
               <w:rPr>
                 <w:rFonts w:ascii="Calibri" w:eastAsia="Calibri" w:hAnsi="Calibri" w:cs="Calibri"/>
               </w:rPr>
-              <w:t xml:space="preserve">30/360</w:t>
+              <w:t xml:space="preserve">Following Unadjusted</w:t>
             </w:r>
           </w:p>
         </w:tc>
@@ -2598,7 +2591,7 @@
                 <w:rFonts w:ascii="Calibri" w:eastAsia="Calibri" w:hAnsi="Calibri" w:cs="Calibri"/>
                 <w:b/>
               </w:rPr>
-              <w:t>Business Day Convention</w:t>
+              <w:t xml:space="preserve">Business Days</w:t>
             </w:r>
           </w:p>
         </w:tc>
@@ -2636,7 +2629,61 @@
               <w:rPr>
                 <w:rFonts w:ascii="Calibri" w:eastAsia="Calibri" w:hAnsi="Calibri" w:cs="Calibri"/>
               </w:rPr>
-              <w:t xml:space="preserve">Following Unadjusted</w:t>
+              <w:t xml:space="preserve">Payments: </w:t>
+            </w:r>
+            <w:r>
+              <w:rPr>
+                <w:rFonts w:ascii="Calibri" w:eastAsia="Calibri" w:hAnsi="Calibri" w:cs="Calibri"/>
+              </w:rPr>
+              <w:t xml:space="preserve">TARGET2</w:t>
+            </w:r>
+            <w:r>
+              <w:rPr>
+                <w:rFonts w:ascii="Calibri" w:eastAsia="Calibri" w:hAnsi="Calibri" w:cs="Calibri"/>
+              </w:rPr>
+              <w:t xml:space="preserve"/>
+            </w:r>
+            <w:r>
+              <w:rPr>
+                <w:rFonts w:ascii="Calibri" w:eastAsia="Calibri" w:hAnsi="Calibri" w:cs="Calibri"/>
+              </w:rPr>
+              <w:t xml:space="preserve"/>
+            </w:r>
+            <w:r>
+              <w:rPr>
+                <w:rFonts w:ascii="Calibri" w:eastAsia="Calibri" w:hAnsi="Calibri" w:cs="Calibri"/>
+              </w:rPr>
+              <w:t xml:space="preserve"/>
+            </w:r>
+            <w:r>
+              <w:rPr>
+                <w:rFonts w:ascii="Calibri" w:eastAsia="Calibri" w:hAnsi="Calibri" w:cs="Calibri"/>
+              </w:rPr>
+              <w:t xml:space="preserve"/>
+            </w:r>
+            <w:r>
+              <w:rPr>
+                <w:rFonts w:ascii="Calibri" w:eastAsia="Calibri" w:hAnsi="Calibri"/>
+              </w:rPr>
+              <w:t xml:space="preserve"/>
+            </w:r>
+            <w:r>
+              <w:rPr>
+                <w:rFonts w:ascii="Calibri" w:eastAsia="Calibri" w:hAnsi="Calibri" w:cs="Calibri"/>
+              </w:rPr>
+              <w:t xml:space="preserve"/>
+            </w:r>
+            <w:r>
+              <w:rPr>
+                <w:rFonts w:ascii="Calibri" w:eastAsia="Calibri" w:hAnsi="Calibri" w:cs="Calibri"/>
+              </w:rPr>
+              <w:t xml:space="preserve"/>
+            </w:r>
+            <w:r>
+              <w:rPr>
+                <w:rFonts w:ascii="Calibri" w:eastAsia="Calibri" w:hAnsi="Calibri" w:cs="Calibri"/>
+              </w:rPr>
+              <w:t xml:space="preserve"/>
             </w:r>
           </w:p>
         </w:tc>
@@ -2681,7 +2728,7 @@
                 <w:rFonts w:ascii="Calibri" w:eastAsia="Calibri" w:hAnsi="Calibri" w:cs="Calibri"/>
                 <w:b/>
               </w:rPr>
-              <w:t>Business Days</w:t>
+              <w:t>Use of Proceeds</w:t>
             </w:r>
           </w:p>
         </w:tc>
@@ -2704,32 +2751,19 @@
           </w:tcPr>
           <w:p>
             <w:pPr>
-              <w:pBdr>
-                <w:top w:val="nil"/>
-                <w:left w:val="nil"/>
-                <w:bottom w:val="nil"/>
-                <w:right w:val="nil"/>
-                <w:between w:val="nil"/>
-              </w:pBdr>
-              <w:rPr>
-                <w:rFonts w:ascii="Calibri" w:eastAsia="Calibri" w:hAnsi="Calibri" w:cs="Calibri"/>
-              </w:rPr>
-            </w:pPr>
-            <w:r>
-              <w:rPr>
-                <w:rFonts w:ascii="Calibri" w:eastAsia="Calibri" w:hAnsi="Calibri" w:cs="Calibri"/>
-              </w:rPr>
-              <w:t xml:space="preserve">Payments: ['New York']</w:t>
-            </w:r>
-            <w:r>
-              <w:rPr>
-                <w:rFonts w:ascii="Calibri" w:eastAsia="Calibri" w:hAnsi="Calibri" w:cs="Calibri"/>
-              </w:rPr>
-              <w:t xml:space="preserve"/>
-            </w:r>
-            <w:r>
-              <w:rPr>
-                <w:rFonts w:ascii="Calibri" w:eastAsia="Calibri" w:hAnsi="Calibri"/>
+              <w:rPr>
+                <w:rFonts w:ascii="Calibri" w:eastAsia="Calibri" w:hAnsi="Calibri" w:cs="Calibri"/>
+              </w:rPr>
+            </w:pPr>
+            <w:r>
+              <w:rPr>
+                <w:rFonts w:ascii="Calibri" w:eastAsia="Calibri" w:hAnsi="Calibri" w:cs="Calibri"/>
+              </w:rPr>
+              <w:t xml:space="preserve">See Use of Proceeds wording in the Base Prospectus</w:t>
+            </w:r>
+            <w:r>
+              <w:rPr>
+                <w:rFonts w:ascii="Calibri" w:eastAsia="Calibri" w:hAnsi="Calibri" w:cs="Calibri"/>
               </w:rPr>
               <w:t xml:space="preserve"/>
             </w:r>
@@ -2774,8 +2808,9 @@
             <w:r>
               <w:rPr>
                 <w:rFonts w:ascii="Calibri" w:eastAsia="Calibri" w:hAnsi="Calibri" w:cs="Calibri"/>
-              </w:rPr>
-              <w:t xml:space="preserve">Early Redemption Features</w:t>
+                <w:b/>
+              </w:rPr>
+              <w:t>Product Governance/Target Market</w:t>
             </w:r>
           </w:p>
         </w:tc>
@@ -2800,13 +2835,34 @@
             <w:pPr>
               <w:rPr>
                 <w:rFonts w:ascii="Calibri" w:eastAsia="Calibri" w:hAnsi="Calibri" w:cs="Calibri"/>
-              </w:rPr>
-            </w:pPr>
-            <w:r>
-              <w:rPr>
-                <w:rFonts w:ascii="Calibri" w:eastAsia="Calibri" w:hAnsi="Calibri" w:cs="Calibri"/>
-              </w:rPr>
-              <w:t xml:space="preserve">N, o, n, e</w:t>
+                <w:u w:val="single"/>
+              </w:rPr>
+            </w:pPr>
+            <w:r>
+              <w:rPr>
+                <w:rFonts w:ascii="Calibri" w:eastAsia="Calibri" w:hAnsi="Calibri" w:cs="Calibri"/>
+                <w:u w:val="single"/>
+              </w:rPr>
+              <w:t xml:space="preserve">Target Market: </w:t>
+            </w:r>
+            <w:r>
+              <w:rPr>
+                <w:rFonts w:ascii="Calibri" w:eastAsia="Calibri" w:hAnsi="Calibri" w:cs="Calibri"/>
+              </w:rPr>
+              <w:t xml:space="preserve">Professional investors and ECPs</w:t>
+            </w:r>
+          </w:p>
+          <w:p>
+            <w:pPr>
+              <w:rPr>
+                <w:rFonts w:ascii="Calibri" w:eastAsia="Calibri" w:hAnsi="Calibri" w:cs="Calibri"/>
+              </w:rPr>
+            </w:pPr>
+            <w:r>
+              <w:rPr>
+                <w:rFonts w:ascii="Calibri" w:eastAsia="Calibri" w:hAnsi="Calibri" w:cs="Calibri"/>
+              </w:rPr>
+              <w:t xml:space="preserve">Manager's target market wording to be inserted here.</w:t>
             </w:r>
             <w:r>
               <w:rPr>
@@ -2848,16 +2904,16 @@
                 <w:between w:val="nil"/>
               </w:pBdr>
               <w:rPr>
-                <w:rFonts w:ascii="Calibri" w:eastAsia="Calibri" w:hAnsi="Calibri"/>
-                <w:b/>
-              </w:rPr>
-            </w:pPr>
-            <w:r>
-              <w:rPr>
-                <w:rFonts w:ascii="Calibri" w:eastAsia="Calibri" w:hAnsi="Calibri"/>
-                <w:b/>
-              </w:rPr>
-              <w:t>Change of Control Put Option</w:t>
+                <w:rFonts w:ascii="Calibri" w:eastAsia="Calibri" w:hAnsi="Calibri" w:cs="Calibri"/>
+                <w:b/>
+              </w:rPr>
+            </w:pPr>
+            <w:r>
+              <w:rPr>
+                <w:rFonts w:ascii="Calibri" w:eastAsia="Calibri" w:hAnsi="Calibri" w:cs="Calibri"/>
+                <w:b/>
+              </w:rPr>
+              <w:t xml:space="preserve">Sole Manager</w:t>
             </w:r>
           </w:p>
         </w:tc>
@@ -2888,7 +2944,37 @@
               <w:rPr>
                 <w:rFonts w:ascii="Calibri" w:eastAsia="Calibri" w:hAnsi="Calibri" w:cs="Calibri"/>
               </w:rPr>
-              <w:t xml:space="preserve">Applicable</w:t>
+              <w:t xml:space="preserve">Non-syndicated: </w:t>
+            </w:r>
+            <w:r>
+              <w:rPr>
+                <w:rFonts w:ascii="Calibri" w:eastAsia="Calibri" w:hAnsi="Calibri" w:cs="Calibri"/>
+              </w:rPr>
+              <w:t xml:space="preserve"/>
+            </w:r>
+            <w:r>
+              <w:rPr>
+                <w:rFonts w:ascii="Calibri" w:eastAsia="Calibri" w:hAnsi="Calibri" w:cs="Calibri"/>
+              </w:rPr>
+              <w:t xml:space="preserve">Bank 1</w:t>
+            </w:r>
+            <w:r>
+              <w:rPr>
+                <w:rFonts w:ascii="Calibri" w:eastAsia="Calibri" w:hAnsi="Calibri" w:cs="Calibri"/>
+              </w:rPr>
+              <w:t xml:space="preserve"/>
+            </w:r>
+            <w:r>
+              <w:rPr>
+                <w:rFonts w:ascii="Calibri" w:eastAsia="Calibri" w:hAnsi="Calibri" w:cs="Calibri"/>
+              </w:rPr>
+              <w:t xml:space="preserve"> (United Kingdom)</w:t>
+            </w:r>
+            <w:r>
+              <w:rPr>
+                <w:rFonts w:ascii="Calibri" w:eastAsia="Calibri" w:hAnsi="Calibri" w:cs="Calibri"/>
+              </w:rPr>
+              <w:t xml:space="preserve"/>
             </w:r>
             <w:r>
               <w:rPr>
@@ -2939,7 +3025,7 @@
                 <w:rFonts w:ascii="Calibri" w:eastAsia="Calibri" w:hAnsi="Calibri" w:cs="Calibri"/>
                 <w:b/>
               </w:rPr>
-              <w:t>Use of Proceeds</w:t>
+              <w:t>Issuing and Paying Agent</w:t>
             </w:r>
           </w:p>
         </w:tc>
@@ -2966,6 +3052,12 @@
                 <w:rFonts w:ascii="Calibri" w:eastAsia="Calibri" w:hAnsi="Calibri" w:cs="Calibri"/>
               </w:rPr>
             </w:pPr>
+            <w:r>
+              <w:rPr>
+                <w:rFonts w:ascii="Calibri" w:eastAsia="Calibri" w:hAnsi="Calibri" w:cs="Calibri"/>
+              </w:rPr>
+              <w:t xml:space="preserve">Citibank N.A., London Branch</w:t>
+            </w:r>
             <w:r>
               <w:rPr>
                 <w:rFonts w:ascii="Calibri" w:eastAsia="Calibri" w:hAnsi="Calibri" w:cs="Calibri"/>
@@ -3015,7 +3107,7 @@
                 <w:rFonts w:ascii="Calibri" w:eastAsia="Calibri" w:hAnsi="Calibri" w:cs="Calibri"/>
                 <w:b/>
               </w:rPr>
-              <w:t>Product Governance/Target Market</w:t>
+              <w:t xml:space="preserve">ISIN / Common Code</w:t>
             </w:r>
           </w:p>
         </w:tc>
@@ -3045,35 +3137,26 @@
             <w:r>
               <w:rPr>
                 <w:rFonts w:ascii="Calibri" w:eastAsia="Calibri" w:hAnsi="Calibri" w:cs="Calibri"/>
-                <w:u w:val="single"/>
-              </w:rPr>
-              <w:t>T</w:t>
-            </w:r>
-            <w:r>
-              <w:rPr>
-                <w:rFonts w:ascii="Calibri" w:eastAsia="Calibri" w:hAnsi="Calibri" w:cs="Calibri"/>
-                <w:u w:val="single"/>
-              </w:rPr>
-              <w:t>arget Mark</w:t>
-            </w:r>
-            <w:r>
-              <w:rPr>
-                <w:rFonts w:ascii="Calibri" w:eastAsia="Calibri" w:hAnsi="Calibri" w:cs="Calibri"/>
-                <w:u w:val="single"/>
-              </w:rPr>
-              <w:t>et</w:t>
-            </w:r>
-            <w:r>
-              <w:rPr>
-                <w:rFonts w:ascii="Calibri" w:eastAsia="Calibri" w:hAnsi="Calibri" w:cs="Calibri"/>
-              </w:rPr>
-              <w:t xml:space="preserve">: </w:t>
-            </w:r>
-            <w:r>
-              <w:rPr>
-                <w:rFonts w:ascii="Calibri" w:eastAsia="Calibri" w:hAnsi="Calibri" w:cs="Calibri"/>
-              </w:rPr>
-              <w:t xml:space="preserve"/>
+              </w:rPr>
+              <w:t xml:space="preserve"/>
+            </w:r>
+            <w:r>
+              <w:rPr>
+                <w:rFonts w:ascii="Calibri" w:eastAsia="Calibri" w:hAnsi="Calibri" w:cs="Calibri"/>
+              </w:rPr>
+              <w:t xml:space="preserve">XS1234567890</w:t>
+            </w:r>
+            <w:r>
+              <w:rPr>
+                <w:rFonts w:ascii="Calibri" w:eastAsia="Calibri" w:hAnsi="Calibri" w:cs="Calibri"/>
+              </w:rPr>
+              <w:t xml:space="preserve"/>
+            </w:r>
+            <w:r>
+              <w:rPr>
+                <w:rFonts w:ascii="Calibri" w:eastAsia="Calibri" w:hAnsi="Calibri" w:cs="Calibri"/>
+              </w:rPr>
+              <w:t xml:space="preserve"> / 123456789</w:t>
             </w:r>
             <w:r>
               <w:rPr>
@@ -3124,7 +3207,7 @@
                 <w:rFonts w:ascii="Calibri" w:eastAsia="Calibri" w:hAnsi="Calibri" w:cs="Calibri"/>
                 <w:b/>
               </w:rPr>
-              <w:t xml:space="preserve">Lead Manager &amp; Sole Bookrunner</w:t>
+              <w:t xml:space="preserve">Listing</w:t>
             </w:r>
           </w:p>
         </w:tc>
@@ -3155,7 +3238,7 @@
               <w:rPr>
                 <w:rFonts w:ascii="Calibri" w:eastAsia="Calibri" w:hAnsi="Calibri" w:cs="Calibri"/>
               </w:rPr>
-              <w:t xml:space="preserve"/>
+              <w:t xml:space="preserve">Not listed</w:t>
             </w:r>
           </w:p>
         </w:tc>
@@ -3200,7 +3283,7 @@
                 <w:rFonts w:ascii="Calibri" w:eastAsia="Calibri" w:hAnsi="Calibri" w:cs="Calibri"/>
                 <w:b/>
               </w:rPr>
-              <w:t xml:space="preserve">Lead Manager</w:t>
+              <w:t>Governing Law</w:t>
             </w:r>
           </w:p>
         </w:tc>
@@ -3231,7 +3314,7 @@
               <w:rPr>
                 <w:rFonts w:ascii="Calibri" w:eastAsia="Calibri" w:hAnsi="Calibri" w:cs="Calibri"/>
               </w:rPr>
-              <w:t xml:space="preserve"/>
+              <w:t xml:space="preserve">English law</w:t>
             </w:r>
           </w:p>
         </w:tc>
@@ -3256,34 +3339,27 @@
               <w:bottom w:w="144" w:type="dxa"/>
               <w:right w:w="144" w:type="dxa"/>
             </w:tcMar>
-            <w:vAlign w:val="center"/>
-          </w:tcPr>
-          <w:p>
-            <w:pPr>
-              <w:pBdr>
-                <w:top w:val="nil"/>
-                <w:left w:val="nil"/>
-                <w:bottom w:val="nil"/>
-                <w:right w:val="nil"/>
-                <w:between w:val="nil"/>
-              </w:pBdr>
-              <w:rPr>
-                <w:rFonts w:ascii="Calibri" w:eastAsia="Calibri" w:hAnsi="Calibri" w:cs="Calibri"/>
-                <w:b/>
-              </w:rPr>
-            </w:pPr>
-            <w:r>
-              <w:rPr>
-                <w:rFonts w:ascii="Calibri" w:eastAsia="Calibri" w:hAnsi="Calibri" w:cs="Calibri"/>
-                <w:b/>
-              </w:rPr>
-              <w:t>Joint Lead Manager</w:t>
-            </w:r>
-            <w:r>
-              <w:rPr>
-                <w:rFonts w:ascii="Calibri" w:eastAsia="Calibri" w:hAnsi="Calibri" w:cs="Calibri"/>
-              </w:rPr>
-              <w:t xml:space="preserve">s</w:t>
+          </w:tcPr>
+          <w:p>
+            <w:pPr>
+              <w:pBdr>
+                <w:top w:val="nil"/>
+                <w:left w:val="nil"/>
+                <w:bottom w:val="nil"/>
+                <w:right w:val="nil"/>
+                <w:between w:val="nil"/>
+              </w:pBdr>
+              <w:rPr>
+                <w:rFonts w:ascii="Calibri" w:eastAsia="Calibri" w:hAnsi="Calibri" w:cs="Calibri"/>
+                <w:b/>
+              </w:rPr>
+            </w:pPr>
+            <w:r>
+              <w:rPr>
+                <w:rFonts w:ascii="Calibri" w:eastAsia="Calibri" w:hAnsi="Calibri" w:cs="Calibri"/>
+                <w:b/>
+              </w:rPr>
+              <w:t>Clearing System(s)</w:t>
             </w:r>
           </w:p>
         </w:tc>
@@ -3314,7 +3390,7 @@
               <w:rPr>
                 <w:rFonts w:ascii="Calibri" w:eastAsia="Calibri" w:hAnsi="Calibri" w:cs="Calibri"/>
               </w:rPr>
-              <w:t xml:space="preserve"/>
+              <w:t xml:space="preserve">Euroclear/Clearstream</w:t>
             </w:r>
           </w:p>
         </w:tc>
@@ -3339,28 +3415,27 @@
               <w:bottom w:w="144" w:type="dxa"/>
               <w:right w:w="144" w:type="dxa"/>
             </w:tcMar>
-            <w:vAlign w:val="center"/>
-          </w:tcPr>
-          <w:p>
-            <w:pPr>
-              <w:pBdr>
-                <w:top w:val="nil"/>
-                <w:left w:val="nil"/>
-                <w:bottom w:val="nil"/>
-                <w:right w:val="nil"/>
-                <w:between w:val="nil"/>
-              </w:pBdr>
-              <w:rPr>
-                <w:rFonts w:ascii="Calibri" w:eastAsia="Calibri" w:hAnsi="Calibri" w:cs="Calibri"/>
-                <w:b/>
-              </w:rPr>
-            </w:pPr>
-            <w:r>
-              <w:rPr>
-                <w:rFonts w:ascii="Calibri" w:eastAsia="Calibri" w:hAnsi="Calibri" w:cs="Calibri"/>
-                <w:b/>
-              </w:rPr>
-              <w:t xml:space="preserve">Senior Co-lead Manager(s)</w:t>
+          </w:tcPr>
+          <w:p>
+            <w:pPr>
+              <w:pBdr>
+                <w:top w:val="nil"/>
+                <w:left w:val="nil"/>
+                <w:bottom w:val="nil"/>
+                <w:right w:val="nil"/>
+                <w:between w:val="nil"/>
+              </w:pBdr>
+              <w:rPr>
+                <w:rFonts w:ascii="Calibri" w:eastAsia="Calibri" w:hAnsi="Calibri" w:cs="Calibri"/>
+                <w:b/>
+              </w:rPr>
+            </w:pPr>
+            <w:r>
+              <w:rPr>
+                <w:rFonts w:ascii="Calibri" w:eastAsia="Calibri" w:hAnsi="Calibri" w:cs="Calibri"/>
+                <w:b/>
+              </w:rPr>
+              <w:t xml:space="preserve">TEFRA Category</w:t>
             </w:r>
           </w:p>
         </w:tc>
@@ -3391,13 +3466,7 @@
               <w:rPr>
                 <w:rFonts w:ascii="Calibri" w:eastAsia="Calibri" w:hAnsi="Calibri" w:cs="Calibri"/>
               </w:rPr>
-              <w:t xml:space="preserve"/>
-            </w:r>
-            <w:r>
-              <w:rPr>
-                <w:rFonts w:ascii="Calibri" w:eastAsia="Calibri" w:hAnsi="Calibri" w:cs="Calibri"/>
-              </w:rPr>
-              <w:t xml:space="preserve"> </w:t>
+              <w:t xml:space="preserve">TEFRA D</w:t>
             </w:r>
           </w:p>
         </w:tc>
@@ -3422,31 +3491,27 @@
               <w:bottom w:w="144" w:type="dxa"/>
               <w:right w:w="144" w:type="dxa"/>
             </w:tcMar>
-            <w:vAlign w:val="center"/>
-          </w:tcPr>
-          <w:p>
-            <w:pPr>
-              <w:pBdr>
-                <w:top w:val="nil"/>
-                <w:left w:val="nil"/>
-                <w:bottom w:val="nil"/>
-                <w:right w:val="nil"/>
-                <w:between w:val="nil"/>
-              </w:pBdr>
-              <w:tabs>
-                <w:tab w:val="left" w:pos="1302"/>
-              </w:tabs>
-              <w:rPr>
-                <w:rFonts w:ascii="Calibri" w:eastAsia="Calibri" w:hAnsi="Calibri" w:cs="Calibri"/>
-                <w:b/>
-              </w:rPr>
-            </w:pPr>
-            <w:r>
-              <w:rPr>
-                <w:rFonts w:ascii="Calibri" w:eastAsia="Calibri" w:hAnsi="Calibri" w:cs="Calibri"/>
-                <w:b/>
-              </w:rPr>
-              <w:t xml:space="preserve">Co-lead Manager(s)</w:t>
+          </w:tcPr>
+          <w:p>
+            <w:pPr>
+              <w:pBdr>
+                <w:top w:val="nil"/>
+                <w:left w:val="nil"/>
+                <w:bottom w:val="nil"/>
+                <w:right w:val="nil"/>
+                <w:between w:val="nil"/>
+              </w:pBdr>
+              <w:rPr>
+                <w:rFonts w:ascii="Calibri" w:eastAsia="Calibri" w:hAnsi="Calibri" w:cs="Calibri"/>
+                <w:b/>
+              </w:rPr>
+            </w:pPr>
+            <w:r>
+              <w:rPr>
+                <w:rFonts w:ascii="Calibri" w:eastAsia="Calibri" w:hAnsi="Calibri" w:cs="Calibri"/>
+                <w:b/>
+              </w:rPr>
+              <w:t>Documentation</w:t>
             </w:r>
           </w:p>
         </w:tc>
@@ -3477,7 +3542,7 @@
               <w:rPr>
                 <w:rFonts w:ascii="Calibri" w:eastAsia="Calibri" w:hAnsi="Calibri" w:cs="Calibri"/>
               </w:rPr>
-              <w:t xml:space="preserve"/>
+              <w:t xml:space="preserve">As per the documentation relating to the Issuer's EUR 20.0 billion</w:t>
             </w:r>
             <w:r>
               <w:rPr>
@@ -3489,581 +3554,7 @@
               <w:rPr>
                 <w:rFonts w:ascii="Calibri" w:eastAsia="Calibri" w:hAnsi="Calibri" w:cs="Calibri"/>
               </w:rPr>
-              <w:t xml:space="preserve"/>
-            </w:r>
-          </w:p>
-        </w:tc>
-      </w:tr>
-      <w:tr>
-        <w:trPr>
-          <w:jc w:val="center"/>
-        </w:trPr>
-        <w:tc>
-          <w:tcPr>
-            <w:tcW w:w="3888" w:type="dxa"/>
-            <w:tcBorders>
-              <w:top w:val="single" w:sz="8" w:space="0" w:color="D1DADD"/>
-              <w:left w:val="single" w:sz="8" w:space="0" w:color="D1DADD"/>
-              <w:bottom w:val="single" w:sz="8" w:space="0" w:color="D1DADD"/>
-              <w:right w:val="single" w:sz="8" w:space="0" w:color="D1DADD"/>
-            </w:tcBorders>
-            <w:shd w:val="clear" w:color="auto" w:fill="FAFAFA"/>
-            <w:tcMar>
-              <w:top w:w="144" w:type="dxa"/>
-              <w:left w:w="144" w:type="dxa"/>
-              <w:bottom w:w="144" w:type="dxa"/>
-              <w:right w:w="144" w:type="dxa"/>
-            </w:tcMar>
-          </w:tcPr>
-          <w:p>
-            <w:pPr>
-              <w:pBdr>
-                <w:top w:val="nil"/>
-                <w:left w:val="nil"/>
-                <w:bottom w:val="nil"/>
-                <w:right w:val="nil"/>
-                <w:between w:val="nil"/>
-              </w:pBdr>
-              <w:rPr>
-                <w:rFonts w:ascii="Calibri" w:eastAsia="Calibri" w:hAnsi="Calibri" w:cs="Calibri"/>
-                <w:b/>
-              </w:rPr>
-            </w:pPr>
-            <w:r>
-              <w:rPr>
-                <w:rFonts w:ascii="Calibri" w:eastAsia="Calibri" w:hAnsi="Calibri" w:cs="Calibri"/>
-                <w:b/>
-              </w:rPr>
-              <w:t>Issuing and Paying Agent</w:t>
-            </w:r>
-          </w:p>
-        </w:tc>
-        <w:tc>
-          <w:tcPr>
-            <w:tcW w:w="6480" w:type="dxa"/>
-            <w:tcBorders>
-              <w:top w:val="single" w:sz="8" w:space="0" w:color="D1DADD"/>
-              <w:left w:val="single" w:sz="8" w:space="0" w:color="D1DADD"/>
-              <w:bottom w:val="single" w:sz="8" w:space="0" w:color="D1DADD"/>
-              <w:right w:val="single" w:sz="8" w:space="0" w:color="D1DADD"/>
-            </w:tcBorders>
-            <w:shd w:val="clear" w:color="auto" w:fill="auto"/>
-            <w:tcMar>
-              <w:top w:w="144" w:type="dxa"/>
-              <w:left w:w="144" w:type="dxa"/>
-              <w:bottom w:w="144" w:type="dxa"/>
-              <w:right w:w="144" w:type="dxa"/>
-            </w:tcMar>
-          </w:tcPr>
-          <w:p>
-            <w:pPr>
-              <w:rPr>
-                <w:rFonts w:ascii="Calibri" w:eastAsia="Calibri" w:hAnsi="Calibri" w:cs="Calibri"/>
-              </w:rPr>
-            </w:pPr>
-            <w:r>
-              <w:rPr>
-                <w:rFonts w:ascii="Calibri" w:eastAsia="Calibri" w:hAnsi="Calibri" w:cs="Calibri"/>
-              </w:rPr>
-              <w:t xml:space="preserve">Citibank N.A., London Branch</w:t>
-            </w:r>
-            <w:r>
-              <w:rPr>
-                <w:rFonts w:ascii="Calibri" w:eastAsia="Calibri" w:hAnsi="Calibri" w:cs="Calibri"/>
-              </w:rPr>
-              <w:t xml:space="preserve"/>
-            </w:r>
-          </w:p>
-        </w:tc>
-      </w:tr>
-      <w:tr>
-        <w:trPr>
-          <w:jc w:val="center"/>
-        </w:trPr>
-        <w:tc>
-          <w:tcPr>
-            <w:tcW w:w="3888" w:type="dxa"/>
-            <w:tcBorders>
-              <w:top w:val="single" w:sz="8" w:space="0" w:color="D1DADD"/>
-              <w:left w:val="single" w:sz="8" w:space="0" w:color="D1DADD"/>
-              <w:bottom w:val="single" w:sz="8" w:space="0" w:color="D1DADD"/>
-              <w:right w:val="single" w:sz="8" w:space="0" w:color="D1DADD"/>
-            </w:tcBorders>
-            <w:shd w:val="clear" w:color="auto" w:fill="FAFAFA"/>
-            <w:tcMar>
-              <w:top w:w="144" w:type="dxa"/>
-              <w:left w:w="144" w:type="dxa"/>
-              <w:bottom w:w="144" w:type="dxa"/>
-              <w:right w:w="144" w:type="dxa"/>
-            </w:tcMar>
-          </w:tcPr>
-          <w:p>
-            <w:pPr>
-              <w:pBdr>
-                <w:top w:val="nil"/>
-                <w:left w:val="nil"/>
-                <w:bottom w:val="nil"/>
-                <w:right w:val="nil"/>
-                <w:between w:val="nil"/>
-              </w:pBdr>
-              <w:rPr>
-                <w:rFonts w:ascii="Calibri" w:eastAsia="Calibri" w:hAnsi="Calibri" w:cs="Calibri"/>
-                <w:b/>
-              </w:rPr>
-            </w:pPr>
-            <w:r>
-              <w:rPr>
-                <w:rFonts w:ascii="Calibri" w:eastAsia="Calibri" w:hAnsi="Calibri" w:cs="Calibri"/>
-                <w:b/>
-              </w:rPr>
-              <w:t xml:space="preserve">ISIN / Common Code</w:t>
-            </w:r>
-          </w:p>
-        </w:tc>
-        <w:tc>
-          <w:tcPr>
-            <w:tcW w:w="6480" w:type="dxa"/>
-            <w:tcBorders>
-              <w:top w:val="single" w:sz="8" w:space="0" w:color="D1DADD"/>
-              <w:left w:val="single" w:sz="8" w:space="0" w:color="D1DADD"/>
-              <w:bottom w:val="single" w:sz="8" w:space="0" w:color="D1DADD"/>
-              <w:right w:val="single" w:sz="8" w:space="0" w:color="D1DADD"/>
-            </w:tcBorders>
-            <w:shd w:val="clear" w:color="auto" w:fill="auto"/>
-            <w:tcMar>
-              <w:top w:w="144" w:type="dxa"/>
-              <w:left w:w="144" w:type="dxa"/>
-              <w:bottom w:w="144" w:type="dxa"/>
-              <w:right w:w="144" w:type="dxa"/>
-            </w:tcMar>
-          </w:tcPr>
-          <w:p>
-            <w:pPr>
-              <w:rPr>
-                <w:rFonts w:ascii="Calibri" w:eastAsia="Calibri" w:hAnsi="Calibri" w:cs="Calibri"/>
-              </w:rPr>
-            </w:pPr>
-            <w:r>
-              <w:rPr>
-                <w:rFonts w:ascii="Calibri" w:eastAsia="Calibri" w:hAnsi="Calibri" w:cs="Calibri"/>
-              </w:rPr>
-              <w:t xml:space="preserve"/>
-            </w:r>
-            <w:r>
-              <w:rPr>
-                <w:rFonts w:ascii="Calibri" w:eastAsia="Calibri" w:hAnsi="Calibri" w:cs="Calibri"/>
-              </w:rPr>
-              <w:t xml:space="preserve">AB1234567890 (immediately fungible with the ISIN of the existing issue)</w:t>
-            </w:r>
-            <w:r>
-              <w:rPr>
-                <w:rFonts w:ascii="Calibri" w:eastAsia="Calibri" w:hAnsi="Calibri" w:cs="Calibri"/>
-              </w:rPr>
-              <w:t xml:space="preserve"/>
-            </w:r>
-            <w:r>
-              <w:rPr>
-                <w:rFonts w:ascii="Calibri" w:eastAsia="Calibri" w:hAnsi="Calibri" w:cs="Calibri"/>
-              </w:rPr>
-              <w:t xml:space="preserve"> / 123456789 (immediately fungible with the Common Code of the existing issue)</w:t>
-            </w:r>
-            <w:r>
-              <w:rPr>
-                <w:rFonts w:ascii="Calibri" w:eastAsia="Calibri" w:hAnsi="Calibri" w:cs="Calibri"/>
-              </w:rPr>
-              <w:t xml:space="preserve"/>
-            </w:r>
-          </w:p>
-        </w:tc>
-      </w:tr>
-      <w:tr>
-        <w:trPr>
-          <w:jc w:val="center"/>
-        </w:trPr>
-        <w:tc>
-          <w:tcPr>
-            <w:tcW w:w="3888" w:type="dxa"/>
-            <w:tcBorders>
-              <w:top w:val="single" w:sz="8" w:space="0" w:color="D1DADD"/>
-              <w:left w:val="single" w:sz="8" w:space="0" w:color="D1DADD"/>
-              <w:bottom w:val="single" w:sz="8" w:space="0" w:color="D1DADD"/>
-              <w:right w:val="single" w:sz="8" w:space="0" w:color="D1DADD"/>
-            </w:tcBorders>
-            <w:shd w:val="clear" w:color="auto" w:fill="FAFAFA"/>
-            <w:tcMar>
-              <w:top w:w="144" w:type="dxa"/>
-              <w:left w:w="144" w:type="dxa"/>
-              <w:bottom w:w="144" w:type="dxa"/>
-              <w:right w:w="144" w:type="dxa"/>
-            </w:tcMar>
-          </w:tcPr>
-          <w:p>
-            <w:pPr>
-              <w:pBdr>
-                <w:top w:val="nil"/>
-                <w:left w:val="nil"/>
-                <w:bottom w:val="nil"/>
-                <w:right w:val="nil"/>
-                <w:between w:val="nil"/>
-              </w:pBdr>
-              <w:rPr>
-                <w:rFonts w:ascii="Calibri" w:eastAsia="Calibri" w:hAnsi="Calibri" w:cs="Calibri"/>
-                <w:b/>
-              </w:rPr>
-            </w:pPr>
-            <w:r>
-              <w:rPr>
-                <w:rFonts w:ascii="Calibri" w:eastAsia="Calibri" w:hAnsi="Calibri" w:cs="Calibri"/>
-                <w:b/>
-              </w:rPr>
-              <w:t xml:space="preserve">Listing</w:t>
-            </w:r>
-          </w:p>
-        </w:tc>
-        <w:tc>
-          <w:tcPr>
-            <w:tcW w:w="6480" w:type="dxa"/>
-            <w:tcBorders>
-              <w:top w:val="single" w:sz="8" w:space="0" w:color="D1DADD"/>
-              <w:left w:val="single" w:sz="8" w:space="0" w:color="D1DADD"/>
-              <w:bottom w:val="single" w:sz="8" w:space="0" w:color="D1DADD"/>
-              <w:right w:val="single" w:sz="8" w:space="0" w:color="D1DADD"/>
-            </w:tcBorders>
-            <w:shd w:val="clear" w:color="auto" w:fill="auto"/>
-            <w:tcMar>
-              <w:top w:w="144" w:type="dxa"/>
-              <w:left w:w="144" w:type="dxa"/>
-              <w:bottom w:w="144" w:type="dxa"/>
-              <w:right w:w="144" w:type="dxa"/>
-            </w:tcMar>
-          </w:tcPr>
-          <w:p>
-            <w:pPr>
-              <w:rPr>
-                <w:rFonts w:ascii="Calibri" w:eastAsia="Calibri" w:hAnsi="Calibri" w:cs="Calibri"/>
-              </w:rPr>
-            </w:pPr>
-            <w:r>
-              <w:rPr>
-                <w:rFonts w:ascii="Calibri" w:eastAsia="Calibri" w:hAnsi="Calibri" w:cs="Calibri"/>
-              </w:rPr>
-              <w:t xml:space="preserve">Not listed</w:t>
-            </w:r>
-          </w:p>
-        </w:tc>
-      </w:tr>
-      <w:tr>
-        <w:trPr>
-          <w:jc w:val="center"/>
-        </w:trPr>
-        <w:tc>
-          <w:tcPr>
-            <w:tcW w:w="3888" w:type="dxa"/>
-            <w:tcBorders>
-              <w:top w:val="single" w:sz="8" w:space="0" w:color="D1DADD"/>
-              <w:left w:val="single" w:sz="8" w:space="0" w:color="D1DADD"/>
-              <w:bottom w:val="single" w:sz="8" w:space="0" w:color="D1DADD"/>
-              <w:right w:val="single" w:sz="8" w:space="0" w:color="D1DADD"/>
-            </w:tcBorders>
-            <w:shd w:val="clear" w:color="auto" w:fill="FAFAFA"/>
-            <w:tcMar>
-              <w:top w:w="144" w:type="dxa"/>
-              <w:left w:w="144" w:type="dxa"/>
-              <w:bottom w:w="144" w:type="dxa"/>
-              <w:right w:w="144" w:type="dxa"/>
-            </w:tcMar>
-          </w:tcPr>
-          <w:p>
-            <w:pPr>
-              <w:pBdr>
-                <w:top w:val="nil"/>
-                <w:left w:val="nil"/>
-                <w:bottom w:val="nil"/>
-                <w:right w:val="nil"/>
-                <w:between w:val="nil"/>
-              </w:pBdr>
-              <w:rPr>
-                <w:rFonts w:ascii="Calibri" w:eastAsia="Calibri" w:hAnsi="Calibri" w:cs="Calibri"/>
-                <w:b/>
-              </w:rPr>
-            </w:pPr>
-            <w:r>
-              <w:rPr>
-                <w:rFonts w:ascii="Calibri" w:eastAsia="Calibri" w:hAnsi="Calibri" w:cs="Calibri"/>
-                <w:b/>
-              </w:rPr>
-              <w:t>Governing Law</w:t>
-            </w:r>
-          </w:p>
-        </w:tc>
-        <w:tc>
-          <w:tcPr>
-            <w:tcW w:w="6480" w:type="dxa"/>
-            <w:tcBorders>
-              <w:top w:val="single" w:sz="8" w:space="0" w:color="D1DADD"/>
-              <w:left w:val="single" w:sz="8" w:space="0" w:color="D1DADD"/>
-              <w:bottom w:val="single" w:sz="8" w:space="0" w:color="D1DADD"/>
-              <w:right w:val="single" w:sz="8" w:space="0" w:color="D1DADD"/>
-            </w:tcBorders>
-            <w:shd w:val="clear" w:color="auto" w:fill="auto"/>
-            <w:tcMar>
-              <w:top w:w="144" w:type="dxa"/>
-              <w:left w:w="144" w:type="dxa"/>
-              <w:bottom w:w="144" w:type="dxa"/>
-              <w:right w:w="144" w:type="dxa"/>
-            </w:tcMar>
-          </w:tcPr>
-          <w:p>
-            <w:pPr>
-              <w:rPr>
-                <w:rFonts w:ascii="Calibri" w:eastAsia="Calibri" w:hAnsi="Calibri" w:cs="Calibri"/>
-              </w:rPr>
-            </w:pPr>
-            <w:r>
-              <w:rPr>
-                <w:rFonts w:ascii="Calibri" w:eastAsia="Calibri" w:hAnsi="Calibri" w:cs="Calibri"/>
-              </w:rPr>
-              <w:t xml:space="preserve">English law</w:t>
-            </w:r>
-          </w:p>
-        </w:tc>
-      </w:tr>
-      <w:tr>
-        <w:trPr>
-          <w:jc w:val="center"/>
-        </w:trPr>
-        <w:tc>
-          <w:tcPr>
-            <w:tcW w:w="3888" w:type="dxa"/>
-            <w:tcBorders>
-              <w:top w:val="single" w:sz="8" w:space="0" w:color="D1DADD"/>
-              <w:left w:val="single" w:sz="8" w:space="0" w:color="D1DADD"/>
-              <w:bottom w:val="single" w:sz="8" w:space="0" w:color="D1DADD"/>
-              <w:right w:val="single" w:sz="8" w:space="0" w:color="D1DADD"/>
-            </w:tcBorders>
-            <w:shd w:val="clear" w:color="auto" w:fill="FAFAFA"/>
-            <w:tcMar>
-              <w:top w:w="144" w:type="dxa"/>
-              <w:left w:w="144" w:type="dxa"/>
-              <w:bottom w:w="144" w:type="dxa"/>
-              <w:right w:w="144" w:type="dxa"/>
-            </w:tcMar>
-          </w:tcPr>
-          <w:p>
-            <w:pPr>
-              <w:pBdr>
-                <w:top w:val="nil"/>
-                <w:left w:val="nil"/>
-                <w:bottom w:val="nil"/>
-                <w:right w:val="nil"/>
-                <w:between w:val="nil"/>
-              </w:pBdr>
-              <w:rPr>
-                <w:rFonts w:ascii="Calibri" w:eastAsia="Calibri" w:hAnsi="Calibri" w:cs="Calibri"/>
-                <w:b/>
-              </w:rPr>
-            </w:pPr>
-            <w:r>
-              <w:rPr>
-                <w:rFonts w:ascii="Calibri" w:eastAsia="Calibri" w:hAnsi="Calibri" w:cs="Calibri"/>
-                <w:b/>
-              </w:rPr>
-              <w:t>Clearing System(s)</w:t>
-            </w:r>
-          </w:p>
-        </w:tc>
-        <w:tc>
-          <w:tcPr>
-            <w:tcW w:w="6480" w:type="dxa"/>
-            <w:tcBorders>
-              <w:top w:val="single" w:sz="8" w:space="0" w:color="D1DADD"/>
-              <w:left w:val="single" w:sz="8" w:space="0" w:color="D1DADD"/>
-              <w:bottom w:val="single" w:sz="8" w:space="0" w:color="D1DADD"/>
-              <w:right w:val="single" w:sz="8" w:space="0" w:color="D1DADD"/>
-            </w:tcBorders>
-            <w:shd w:val="clear" w:color="auto" w:fill="auto"/>
-            <w:tcMar>
-              <w:top w:w="144" w:type="dxa"/>
-              <w:left w:w="144" w:type="dxa"/>
-              <w:bottom w:w="144" w:type="dxa"/>
-              <w:right w:w="144" w:type="dxa"/>
-            </w:tcMar>
-          </w:tcPr>
-          <w:p>
-            <w:pPr>
-              <w:rPr>
-                <w:rFonts w:ascii="Calibri" w:eastAsia="Calibri" w:hAnsi="Calibri" w:cs="Calibri"/>
-              </w:rPr>
-            </w:pPr>
-            <w:r>
-              <w:rPr>
-                <w:rFonts w:ascii="Calibri" w:eastAsia="Calibri" w:hAnsi="Calibri" w:cs="Calibri"/>
-              </w:rPr>
-              <w:t xml:space="preserve"/>
-            </w:r>
-          </w:p>
-        </w:tc>
-      </w:tr>
-      <w:tr>
-        <w:trPr>
-          <w:jc w:val="center"/>
-        </w:trPr>
-        <w:tc>
-          <w:tcPr>
-            <w:tcW w:w="3888" w:type="dxa"/>
-            <w:tcBorders>
-              <w:top w:val="single" w:sz="8" w:space="0" w:color="D1DADD"/>
-              <w:left w:val="single" w:sz="8" w:space="0" w:color="D1DADD"/>
-              <w:bottom w:val="single" w:sz="8" w:space="0" w:color="D1DADD"/>
-              <w:right w:val="single" w:sz="8" w:space="0" w:color="D1DADD"/>
-            </w:tcBorders>
-            <w:shd w:val="clear" w:color="auto" w:fill="FAFAFA"/>
-            <w:tcMar>
-              <w:top w:w="144" w:type="dxa"/>
-              <w:left w:w="144" w:type="dxa"/>
-              <w:bottom w:w="144" w:type="dxa"/>
-              <w:right w:w="144" w:type="dxa"/>
-            </w:tcMar>
-          </w:tcPr>
-          <w:p>
-            <w:pPr>
-              <w:pBdr>
-                <w:top w:val="nil"/>
-                <w:left w:val="nil"/>
-                <w:bottom w:val="nil"/>
-                <w:right w:val="nil"/>
-                <w:between w:val="nil"/>
-              </w:pBdr>
-              <w:rPr>
-                <w:rFonts w:ascii="Calibri" w:eastAsia="Calibri" w:hAnsi="Calibri" w:cs="Calibri"/>
-                <w:b/>
-              </w:rPr>
-            </w:pPr>
-            <w:r>
-              <w:rPr>
-                <w:rFonts w:ascii="Calibri" w:eastAsia="Calibri" w:hAnsi="Calibri" w:cs="Calibri"/>
-                <w:b/>
-              </w:rPr>
-              <w:t>TEFRA Category</w:t>
-            </w:r>
-          </w:p>
-        </w:tc>
-        <w:tc>
-          <w:tcPr>
-            <w:tcW w:w="6480" w:type="dxa"/>
-            <w:tcBorders>
-              <w:top w:val="single" w:sz="8" w:space="0" w:color="D1DADD"/>
-              <w:left w:val="single" w:sz="8" w:space="0" w:color="D1DADD"/>
-              <w:bottom w:val="single" w:sz="8" w:space="0" w:color="D1DADD"/>
-              <w:right w:val="single" w:sz="8" w:space="0" w:color="D1DADD"/>
-            </w:tcBorders>
-            <w:shd w:val="clear" w:color="auto" w:fill="auto"/>
-            <w:tcMar>
-              <w:top w:w="144" w:type="dxa"/>
-              <w:left w:w="144" w:type="dxa"/>
-              <w:bottom w:w="144" w:type="dxa"/>
-              <w:right w:w="144" w:type="dxa"/>
-            </w:tcMar>
-          </w:tcPr>
-          <w:p>
-            <w:pPr>
-              <w:rPr>
-                <w:rFonts w:ascii="Calibri" w:eastAsia="Calibri" w:hAnsi="Calibri" w:cs="Calibri"/>
-              </w:rPr>
-            </w:pPr>
-            <w:r>
-              <w:rPr>
-                <w:rFonts w:ascii="Calibri" w:eastAsia="Calibri" w:hAnsi="Calibri" w:cs="Calibri"/>
-              </w:rPr>
-              <w:t xml:space="preserve">NOT_APP</w:t>
-            </w:r>
-          </w:p>
-        </w:tc>
-      </w:tr>
-      <w:tr>
-        <w:trPr>
-          <w:jc w:val="center"/>
-        </w:trPr>
-        <w:tc>
-          <w:tcPr>
-            <w:tcW w:w="3888" w:type="dxa"/>
-            <w:tcBorders>
-              <w:top w:val="single" w:sz="8" w:space="0" w:color="D1DADD"/>
-              <w:left w:val="single" w:sz="8" w:space="0" w:color="D1DADD"/>
-              <w:bottom w:val="single" w:sz="8" w:space="0" w:color="D1DADD"/>
-              <w:right w:val="single" w:sz="8" w:space="0" w:color="D1DADD"/>
-            </w:tcBorders>
-            <w:shd w:val="clear" w:color="auto" w:fill="FAFAFA"/>
-            <w:tcMar>
-              <w:top w:w="144" w:type="dxa"/>
-              <w:left w:w="144" w:type="dxa"/>
-              <w:bottom w:w="144" w:type="dxa"/>
-              <w:right w:w="144" w:type="dxa"/>
-            </w:tcMar>
-          </w:tcPr>
-          <w:p>
-            <w:pPr>
-              <w:pBdr>
-                <w:top w:val="nil"/>
-                <w:left w:val="nil"/>
-                <w:bottom w:val="nil"/>
-                <w:right w:val="nil"/>
-                <w:between w:val="nil"/>
-              </w:pBdr>
-              <w:rPr>
-                <w:rFonts w:ascii="Calibri" w:eastAsia="Calibri" w:hAnsi="Calibri" w:cs="Calibri"/>
-                <w:b/>
-              </w:rPr>
-            </w:pPr>
-            <w:r>
-              <w:rPr>
-                <w:rFonts w:ascii="Calibri" w:eastAsia="Calibri" w:hAnsi="Calibri" w:cs="Calibri"/>
-                <w:b/>
-              </w:rPr>
-              <w:t>Documentation</w:t>
-            </w:r>
-          </w:p>
-        </w:tc>
-        <w:tc>
-          <w:tcPr>
-            <w:tcW w:w="6480" w:type="dxa"/>
-            <w:tcBorders>
-              <w:top w:val="single" w:sz="8" w:space="0" w:color="D1DADD"/>
-              <w:left w:val="single" w:sz="8" w:space="0" w:color="D1DADD"/>
-              <w:bottom w:val="single" w:sz="8" w:space="0" w:color="D1DADD"/>
-              <w:right w:val="single" w:sz="8" w:space="0" w:color="D1DADD"/>
-            </w:tcBorders>
-            <w:shd w:val="clear" w:color="auto" w:fill="auto"/>
-            <w:tcMar>
-              <w:top w:w="144" w:type="dxa"/>
-              <w:left w:w="144" w:type="dxa"/>
-              <w:bottom w:w="144" w:type="dxa"/>
-              <w:right w:w="144" w:type="dxa"/>
-            </w:tcMar>
-          </w:tcPr>
-          <w:p>
-            <w:pPr>
-              <w:rPr>
-                <w:rFonts w:ascii="Calibri" w:eastAsia="Calibri" w:hAnsi="Calibri" w:cs="Calibri"/>
-              </w:rPr>
-            </w:pPr>
-            <w:r>
-              <w:rPr>
-                <w:rFonts w:ascii="Calibri" w:eastAsia="Calibri" w:hAnsi="Calibri" w:cs="Calibri"/>
-              </w:rPr>
-              <w:t xml:space="preserve">As per the documentation relating to the Issuer's EUR 6000000000.0 billion</w:t>
-            </w:r>
-            <w:r>
-              <w:rPr>
-                <w:rFonts w:ascii="Calibri" w:eastAsia="Calibri" w:hAnsi="Calibri" w:cs="Calibri"/>
-              </w:rPr>
-              <w:t xml:space="preserve"> </w:t>
-            </w:r>
-            <w:r>
-              <w:rPr>
-                <w:rFonts w:ascii="Calibri" w:eastAsia="Calibri" w:hAnsi="Calibri" w:cs="Calibri"/>
-              </w:rPr>
-              <w:t xml:space="preserve">EMTN</w:t>
+              <w:t xml:space="preserve">DIP</w:t>
             </w:r>
           </w:p>
         </w:tc>

</xml_diff>